<commit_message>
Complete the Message Queue and JWT labs.
</commit_message>
<xml_diff>
--- a/Lab01_TranLongVu_22717471.docx
+++ b/Lab01_TranLongVu_22717471.docx
@@ -97,6 +97,21 @@
     </w:p>
     <w:p>
       <w:pPr>
+        <w:pStyle w:val="Heading1"/>
+        <w:rPr>
+          <w:b w:val="0"/>
+          <w:lang w:val="fr-FR"/>
+        </w:rPr>
+      </w:pPr>
+      <w:r>
+        <w:rPr>
+          <w:lang w:val="fr-FR"/>
+        </w:rPr>
+        <w:t>Message Queue</w:t>
+      </w:r>
+    </w:p>
+    <w:p>
+      <w:pPr>
         <w:rPr>
           <w:rFonts w:ascii="Times New Roman" w:hAnsi="Times New Roman" w:cs="Times New Roman"/>
           <w:sz w:val="26"/>
@@ -184,6 +199,7 @@
           <w:rFonts w:ascii="Times New Roman" w:hAnsi="Times New Roman" w:cs="Times New Roman"/>
           <w:b/>
           <w:bCs/>
+          <w:noProof/>
           <w:sz w:val="26"/>
           <w:szCs w:val="26"/>
           <w:lang w:val="fr-FR"/>
@@ -204,7 +220,7 @@
                     <pic:cNvPicPr/>
                   </pic:nvPicPr>
                   <pic:blipFill>
-                    <a:blip r:embed="rId4"/>
+                    <a:blip r:embed="rId5"/>
                     <a:stretch>
                       <a:fillRect/>
                     </a:stretch>
@@ -241,10 +257,12 @@
           <w:rFonts w:ascii="Times New Roman" w:hAnsi="Times New Roman" w:cs="Times New Roman"/>
           <w:b/>
           <w:bCs/>
-          <w:sz w:val="26"/>
-          <w:szCs w:val="26"/>
-          <w:lang w:val="fr-FR"/>
-        </w:rPr>
+          <w:noProof/>
+          <w:sz w:val="26"/>
+          <w:szCs w:val="26"/>
+          <w:lang w:val="fr-FR"/>
+        </w:rPr>
+        <w:lastRenderedPageBreak/>
         <w:drawing>
           <wp:inline distT="0" distB="0" distL="0" distR="0" wp14:anchorId="5BE9334B" wp14:editId="59B10CC7">
             <wp:extent cx="5971540" cy="3171190"/>
@@ -261,7 +279,7 @@
                     <pic:cNvPicPr/>
                   </pic:nvPicPr>
                   <pic:blipFill>
-                    <a:blip r:embed="rId5"/>
+                    <a:blip r:embed="rId6"/>
                     <a:stretch>
                       <a:fillRect/>
                     </a:stretch>
@@ -310,6 +328,7 @@
           <w:rFonts w:ascii="Times New Roman" w:hAnsi="Times New Roman" w:cs="Times New Roman"/>
           <w:b/>
           <w:bCs/>
+          <w:noProof/>
           <w:sz w:val="26"/>
           <w:szCs w:val="26"/>
           <w:lang w:val="fr-FR"/>
@@ -330,7 +349,7 @@
                     <pic:cNvPicPr/>
                   </pic:nvPicPr>
                   <pic:blipFill>
-                    <a:blip r:embed="rId6"/>
+                    <a:blip r:embed="rId7"/>
                     <a:stretch>
                       <a:fillRect/>
                     </a:stretch>
@@ -398,10 +417,12 @@
           <w:rFonts w:ascii="Times New Roman" w:hAnsi="Times New Roman" w:cs="Times New Roman"/>
           <w:b/>
           <w:bCs/>
-          <w:sz w:val="26"/>
-          <w:szCs w:val="26"/>
-          <w:lang w:val="fr-FR"/>
-        </w:rPr>
+          <w:noProof/>
+          <w:sz w:val="26"/>
+          <w:szCs w:val="26"/>
+          <w:lang w:val="fr-FR"/>
+        </w:rPr>
+        <w:lastRenderedPageBreak/>
         <w:drawing>
           <wp:inline distT="0" distB="0" distL="0" distR="0" wp14:anchorId="1952E722" wp14:editId="3F9F07F6">
             <wp:extent cx="5971540" cy="1909445"/>
@@ -418,7 +439,7 @@
                     <pic:cNvPicPr/>
                   </pic:nvPicPr>
                   <pic:blipFill>
-                    <a:blip r:embed="rId7"/>
+                    <a:blip r:embed="rId8"/>
                     <a:stretch>
                       <a:fillRect/>
                     </a:stretch>
@@ -455,11 +476,11 @@
           <w:rFonts w:ascii="Times New Roman" w:hAnsi="Times New Roman" w:cs="Times New Roman"/>
           <w:b/>
           <w:bCs/>
-          <w:sz w:val="26"/>
-          <w:szCs w:val="26"/>
-          <w:lang w:val="fr-FR"/>
-        </w:rPr>
-        <w:lastRenderedPageBreak/>
+          <w:noProof/>
+          <w:sz w:val="26"/>
+          <w:szCs w:val="26"/>
+          <w:lang w:val="fr-FR"/>
+        </w:rPr>
         <w:drawing>
           <wp:inline distT="0" distB="0" distL="0" distR="0" wp14:anchorId="1FA0A08C" wp14:editId="147008D9">
             <wp:extent cx="5971540" cy="2842260"/>
@@ -476,7 +497,7 @@
                     <pic:cNvPicPr/>
                   </pic:nvPicPr>
                   <pic:blipFill>
-                    <a:blip r:embed="rId8"/>
+                    <a:blip r:embed="rId9"/>
                     <a:stretch>
                       <a:fillRect/>
                     </a:stretch>
@@ -532,6 +553,7 @@
           <w:rFonts w:ascii="Times New Roman" w:hAnsi="Times New Roman" w:cs="Times New Roman"/>
           <w:b/>
           <w:bCs/>
+          <w:noProof/>
           <w:sz w:val="26"/>
           <w:szCs w:val="26"/>
           <w:lang w:val="fr-FR"/>
@@ -552,7 +574,7 @@
                     <pic:cNvPicPr/>
                   </pic:nvPicPr>
                   <pic:blipFill>
-                    <a:blip r:embed="rId9"/>
+                    <a:blip r:embed="rId10"/>
                     <a:stretch>
                       <a:fillRect/>
                     </a:stretch>
@@ -589,10 +611,12 @@
           <w:rFonts w:ascii="Times New Roman" w:hAnsi="Times New Roman" w:cs="Times New Roman"/>
           <w:b/>
           <w:bCs/>
-          <w:sz w:val="26"/>
-          <w:szCs w:val="26"/>
-          <w:lang w:val="fr-FR"/>
-        </w:rPr>
+          <w:noProof/>
+          <w:sz w:val="26"/>
+          <w:szCs w:val="26"/>
+          <w:lang w:val="fr-FR"/>
+        </w:rPr>
+        <w:lastRenderedPageBreak/>
         <w:drawing>
           <wp:inline distT="0" distB="0" distL="0" distR="0" wp14:anchorId="2A6A0354" wp14:editId="2D6A223A">
             <wp:extent cx="5971540" cy="2841625"/>
@@ -609,7 +633,7 @@
                     <pic:cNvPicPr/>
                   </pic:nvPicPr>
                   <pic:blipFill>
-                    <a:blip r:embed="rId10"/>
+                    <a:blip r:embed="rId11"/>
                     <a:stretch>
                       <a:fillRect/>
                     </a:stretch>
@@ -646,7 +670,6 @@
           <w:szCs w:val="26"/>
           <w:lang w:val="fr-FR"/>
         </w:rPr>
-        <w:lastRenderedPageBreak/>
         <w:t>Test newsletter :</w:t>
       </w:r>
     </w:p>
@@ -666,6 +689,7 @@
           <w:rFonts w:ascii="Times New Roman" w:hAnsi="Times New Roman" w:cs="Times New Roman"/>
           <w:b/>
           <w:bCs/>
+          <w:noProof/>
           <w:sz w:val="26"/>
           <w:szCs w:val="26"/>
           <w:lang w:val="fr-FR"/>
@@ -686,7 +710,7 @@
                     <pic:cNvPicPr/>
                   </pic:nvPicPr>
                   <pic:blipFill>
-                    <a:blip r:embed="rId11"/>
+                    <a:blip r:embed="rId12"/>
                     <a:stretch>
                       <a:fillRect/>
                     </a:stretch>
@@ -723,6 +747,7 @@
           <w:rFonts w:ascii="Times New Roman" w:hAnsi="Times New Roman" w:cs="Times New Roman"/>
           <w:b/>
           <w:bCs/>
+          <w:noProof/>
           <w:sz w:val="26"/>
           <w:szCs w:val="26"/>
           <w:lang w:val="fr-FR"/>
@@ -743,7 +768,7 @@
                     <pic:cNvPicPr/>
                   </pic:nvPicPr>
                   <pic:blipFill>
-                    <a:blip r:embed="rId12"/>
+                    <a:blip r:embed="rId13"/>
                     <a:stretch>
                       <a:fillRect/>
                     </a:stretch>
@@ -902,7 +927,6 @@
           <w:sz w:val="26"/>
           <w:szCs w:val="26"/>
         </w:rPr>
-        <w:lastRenderedPageBreak/>
         <w:t xml:space="preserve">Usecase : </w:t>
       </w:r>
       <w:r>
@@ -929,6 +953,7 @@
           <w:rFonts w:ascii="Times New Roman" w:hAnsi="Times New Roman" w:cs="Times New Roman"/>
           <w:b/>
           <w:bCs/>
+          <w:noProof/>
           <w:sz w:val="26"/>
           <w:szCs w:val="26"/>
         </w:rPr>
@@ -948,7 +973,7 @@
                     <pic:cNvPicPr/>
                   </pic:nvPicPr>
                   <pic:blipFill>
-                    <a:blip r:embed="rId13"/>
+                    <a:blip r:embed="rId14"/>
                     <a:stretch>
                       <a:fillRect/>
                     </a:stretch>
@@ -1029,9 +1054,11 @@
       <w:r>
         <w:rPr>
           <w:rFonts w:ascii="Times New Roman" w:hAnsi="Times New Roman" w:cs="Times New Roman"/>
-          <w:sz w:val="26"/>
-          <w:szCs w:val="26"/>
-        </w:rPr>
+          <w:noProof/>
+          <w:sz w:val="26"/>
+          <w:szCs w:val="26"/>
+        </w:rPr>
+        <w:lastRenderedPageBreak/>
         <w:drawing>
           <wp:inline distT="0" distB="0" distL="0" distR="0" wp14:anchorId="1FD7D8DF" wp14:editId="29E934C4">
             <wp:extent cx="5971540" cy="1437005"/>
@@ -1048,7 +1075,7 @@
                     <pic:cNvPicPr/>
                   </pic:nvPicPr>
                   <pic:blipFill>
-                    <a:blip r:embed="rId14"/>
+                    <a:blip r:embed="rId15"/>
                     <a:stretch>
                       <a:fillRect/>
                     </a:stretch>
@@ -1080,6 +1107,7 @@
       <w:r>
         <w:rPr>
           <w:rFonts w:ascii="Times New Roman" w:hAnsi="Times New Roman" w:cs="Times New Roman"/>
+          <w:noProof/>
           <w:sz w:val="26"/>
           <w:szCs w:val="26"/>
         </w:rPr>
@@ -1099,7 +1127,7 @@
                     <pic:cNvPicPr/>
                   </pic:nvPicPr>
                   <pic:blipFill>
-                    <a:blip r:embed="rId15"/>
+                    <a:blip r:embed="rId16"/>
                     <a:stretch>
                       <a:fillRect/>
                     </a:stretch>
@@ -1134,7 +1162,6 @@
           <w:sz w:val="26"/>
           <w:szCs w:val="26"/>
         </w:rPr>
-        <w:lastRenderedPageBreak/>
         <w:t xml:space="preserve">Test </w:t>
       </w:r>
       <w:r>
@@ -1165,6 +1192,7 @@
       <w:r>
         <w:rPr>
           <w:rFonts w:ascii="Times New Roman" w:hAnsi="Times New Roman" w:cs="Times New Roman"/>
+          <w:noProof/>
           <w:sz w:val="26"/>
           <w:szCs w:val="26"/>
         </w:rPr>
@@ -1184,7 +1212,7 @@
                     <pic:cNvPicPr/>
                   </pic:nvPicPr>
                   <pic:blipFill>
-                    <a:blip r:embed="rId16"/>
+                    <a:blip r:embed="rId17"/>
                     <a:stretch>
                       <a:fillRect/>
                     </a:stretch>
@@ -1216,9 +1244,11 @@
       <w:r>
         <w:rPr>
           <w:rFonts w:ascii="Times New Roman" w:hAnsi="Times New Roman" w:cs="Times New Roman"/>
-          <w:sz w:val="26"/>
-          <w:szCs w:val="26"/>
-        </w:rPr>
+          <w:noProof/>
+          <w:sz w:val="26"/>
+          <w:szCs w:val="26"/>
+        </w:rPr>
+        <w:lastRenderedPageBreak/>
         <w:drawing>
           <wp:inline distT="0" distB="0" distL="0" distR="0" wp14:anchorId="59AF23BF" wp14:editId="1EDF96F1">
             <wp:extent cx="5971540" cy="3025140"/>
@@ -1235,7 +1265,7 @@
                     <pic:cNvPicPr/>
                   </pic:nvPicPr>
                   <pic:blipFill>
-                    <a:blip r:embed="rId17"/>
+                    <a:blip r:embed="rId18"/>
                     <a:stretch>
                       <a:fillRect/>
                     </a:stretch>
@@ -1309,6 +1339,7 @@
       <w:r>
         <w:rPr>
           <w:rFonts w:ascii="Times New Roman" w:hAnsi="Times New Roman" w:cs="Times New Roman"/>
+          <w:noProof/>
           <w:sz w:val="26"/>
           <w:szCs w:val="26"/>
         </w:rPr>
@@ -1328,7 +1359,7 @@
                     <pic:cNvPicPr/>
                   </pic:nvPicPr>
                   <pic:blipFill>
-                    <a:blip r:embed="rId18"/>
+                    <a:blip r:embed="rId19"/>
                     <a:stretch>
                       <a:fillRect/>
                     </a:stretch>
@@ -1360,10 +1391,10 @@
       <w:r>
         <w:rPr>
           <w:rFonts w:ascii="Times New Roman" w:hAnsi="Times New Roman" w:cs="Times New Roman"/>
-          <w:sz w:val="26"/>
-          <w:szCs w:val="26"/>
-        </w:rPr>
-        <w:lastRenderedPageBreak/>
+          <w:noProof/>
+          <w:sz w:val="26"/>
+          <w:szCs w:val="26"/>
+        </w:rPr>
         <w:drawing>
           <wp:inline distT="0" distB="0" distL="0" distR="0" wp14:anchorId="33AFEEE1" wp14:editId="055F70AA">
             <wp:extent cx="5971540" cy="3029585"/>
@@ -1380,7 +1411,7 @@
                     <pic:cNvPicPr/>
                   </pic:nvPicPr>
                   <pic:blipFill>
-                    <a:blip r:embed="rId19"/>
+                    <a:blip r:embed="rId20"/>
                     <a:stretch>
                       <a:fillRect/>
                     </a:stretch>
@@ -1401,6 +1432,440 @@
         </w:drawing>
       </w:r>
     </w:p>
+    <w:p>
+      <w:pPr>
+        <w:pStyle w:val="Heading1"/>
+      </w:pPr>
+      <w:r>
+        <w:lastRenderedPageBreak/>
+        <w:t>JWT</w:t>
+      </w:r>
+    </w:p>
+    <w:p>
+      <w:pPr>
+        <w:rPr>
+          <w:rFonts w:ascii="Times New Roman" w:hAnsi="Times New Roman" w:cs="Times New Roman"/>
+          <w:sz w:val="26"/>
+          <w:szCs w:val="26"/>
+        </w:rPr>
+      </w:pPr>
+      <w:r>
+        <w:rPr>
+          <w:rFonts w:ascii="Times New Roman" w:hAnsi="Times New Roman" w:cs="Times New Roman"/>
+          <w:sz w:val="26"/>
+          <w:szCs w:val="26"/>
+        </w:rPr>
+        <w:t>Tạo RSA Key Pair:</w:t>
+      </w:r>
+    </w:p>
+    <w:p>
+      <w:pPr>
+        <w:rPr>
+          <w:rFonts w:ascii="Times New Roman" w:hAnsi="Times New Roman" w:cs="Times New Roman"/>
+          <w:sz w:val="26"/>
+          <w:szCs w:val="26"/>
+        </w:rPr>
+      </w:pPr>
+      <w:r>
+        <w:rPr>
+          <w:rFonts w:ascii="Times New Roman" w:hAnsi="Times New Roman" w:cs="Times New Roman"/>
+          <w:sz w:val="26"/>
+          <w:szCs w:val="26"/>
+        </w:rPr>
+        <w:drawing>
+          <wp:inline distT="0" distB="0" distL="0" distR="0" wp14:anchorId="7904EA86" wp14:editId="5A76C516">
+            <wp:extent cx="5971540" cy="835025"/>
+            <wp:effectExtent l="0" t="0" r="0" b="3175"/>
+            <wp:docPr id="1409574328" name="Picture 1"/>
+            <wp:cNvGraphicFramePr>
+              <a:graphicFrameLocks xmlns:a="http://schemas.openxmlformats.org/drawingml/2006/main" noChangeAspect="1"/>
+            </wp:cNvGraphicFramePr>
+            <a:graphic xmlns:a="http://schemas.openxmlformats.org/drawingml/2006/main">
+              <a:graphicData uri="http://schemas.openxmlformats.org/drawingml/2006/picture">
+                <pic:pic xmlns:pic="http://schemas.openxmlformats.org/drawingml/2006/picture">
+                  <pic:nvPicPr>
+                    <pic:cNvPr id="1409574328" name=""/>
+                    <pic:cNvPicPr/>
+                  </pic:nvPicPr>
+                  <pic:blipFill>
+                    <a:blip r:embed="rId21"/>
+                    <a:stretch>
+                      <a:fillRect/>
+                    </a:stretch>
+                  </pic:blipFill>
+                  <pic:spPr>
+                    <a:xfrm>
+                      <a:off x="0" y="0"/>
+                      <a:ext cx="5971540" cy="835025"/>
+                    </a:xfrm>
+                    <a:prstGeom prst="rect">
+                      <a:avLst/>
+                    </a:prstGeom>
+                  </pic:spPr>
+                </pic:pic>
+              </a:graphicData>
+            </a:graphic>
+          </wp:inline>
+        </w:drawing>
+      </w:r>
+    </w:p>
+    <w:p>
+      <w:pPr>
+        <w:rPr>
+          <w:rFonts w:ascii="Times New Roman" w:hAnsi="Times New Roman" w:cs="Times New Roman"/>
+          <w:sz w:val="26"/>
+          <w:szCs w:val="26"/>
+        </w:rPr>
+      </w:pPr>
+      <w:r>
+        <w:rPr>
+          <w:rFonts w:ascii="Times New Roman" w:hAnsi="Times New Roman" w:cs="Times New Roman"/>
+          <w:sz w:val="26"/>
+          <w:szCs w:val="26"/>
+        </w:rPr>
+        <w:drawing>
+          <wp:inline distT="0" distB="0" distL="0" distR="0" wp14:anchorId="4DEA1E31" wp14:editId="60089CCF">
+            <wp:extent cx="5971540" cy="3183255"/>
+            <wp:effectExtent l="0" t="0" r="0" b="0"/>
+            <wp:docPr id="1915368992" name="Picture 1"/>
+            <wp:cNvGraphicFramePr>
+              <a:graphicFrameLocks xmlns:a="http://schemas.openxmlformats.org/drawingml/2006/main" noChangeAspect="1"/>
+            </wp:cNvGraphicFramePr>
+            <a:graphic xmlns:a="http://schemas.openxmlformats.org/drawingml/2006/main">
+              <a:graphicData uri="http://schemas.openxmlformats.org/drawingml/2006/picture">
+                <pic:pic xmlns:pic="http://schemas.openxmlformats.org/drawingml/2006/picture">
+                  <pic:nvPicPr>
+                    <pic:cNvPr id="1915368992" name=""/>
+                    <pic:cNvPicPr/>
+                  </pic:nvPicPr>
+                  <pic:blipFill>
+                    <a:blip r:embed="rId22"/>
+                    <a:stretch>
+                      <a:fillRect/>
+                    </a:stretch>
+                  </pic:blipFill>
+                  <pic:spPr>
+                    <a:xfrm>
+                      <a:off x="0" y="0"/>
+                      <a:ext cx="5971540" cy="3183255"/>
+                    </a:xfrm>
+                    <a:prstGeom prst="rect">
+                      <a:avLst/>
+                    </a:prstGeom>
+                  </pic:spPr>
+                </pic:pic>
+              </a:graphicData>
+            </a:graphic>
+          </wp:inline>
+        </w:drawing>
+      </w:r>
+    </w:p>
+    <w:p>
+      <w:pPr>
+        <w:rPr>
+          <w:rFonts w:ascii="Times New Roman" w:hAnsi="Times New Roman" w:cs="Times New Roman"/>
+          <w:b/>
+          <w:bCs/>
+          <w:sz w:val="26"/>
+          <w:szCs w:val="26"/>
+        </w:rPr>
+      </w:pPr>
+      <w:r>
+        <w:rPr>
+          <w:rFonts w:ascii="Times New Roman" w:hAnsi="Times New Roman" w:cs="Times New Roman"/>
+          <w:sz w:val="26"/>
+          <w:szCs w:val="26"/>
+        </w:rPr>
+        <w:t>Cấu hình</w:t>
+      </w:r>
+      <w:r>
+        <w:rPr>
+          <w:rFonts w:ascii="Times New Roman" w:hAnsi="Times New Roman" w:cs="Times New Roman"/>
+          <w:b/>
+          <w:bCs/>
+          <w:sz w:val="26"/>
+          <w:szCs w:val="26"/>
+        </w:rPr>
+        <w:t> </w:t>
+      </w:r>
+      <w:hyperlink r:id="rId23" w:history="1">
+        <w:r>
+          <w:rPr>
+            <w:rStyle w:val="Hyperlink"/>
+            <w:rFonts w:ascii="Times New Roman" w:hAnsi="Times New Roman" w:cs="Times New Roman"/>
+            <w:sz w:val="26"/>
+            <w:szCs w:val="26"/>
+          </w:rPr>
+          <w:t>application.properties</w:t>
+        </w:r>
+      </w:hyperlink>
+      <w:r>
+        <w:rPr>
+          <w:rFonts w:ascii="Times New Roman" w:hAnsi="Times New Roman" w:cs="Times New Roman"/>
+          <w:b/>
+          <w:bCs/>
+          <w:sz w:val="26"/>
+          <w:szCs w:val="26"/>
+        </w:rPr>
+        <w:t>:</w:t>
+      </w:r>
+    </w:p>
+    <w:p>
+      <w:pPr>
+        <w:rPr>
+          <w:rFonts w:ascii="Times New Roman" w:hAnsi="Times New Roman" w:cs="Times New Roman"/>
+          <w:b/>
+          <w:bCs/>
+          <w:sz w:val="26"/>
+          <w:szCs w:val="26"/>
+        </w:rPr>
+      </w:pPr>
+      <w:r>
+        <w:rPr>
+          <w:rFonts w:ascii="Times New Roman" w:hAnsi="Times New Roman" w:cs="Times New Roman"/>
+          <w:b/>
+          <w:bCs/>
+          <w:sz w:val="26"/>
+          <w:szCs w:val="26"/>
+        </w:rPr>
+        <w:drawing>
+          <wp:inline distT="0" distB="0" distL="0" distR="0" wp14:anchorId="007513EE" wp14:editId="0A016493">
+            <wp:extent cx="5971540" cy="3209925"/>
+            <wp:effectExtent l="0" t="0" r="0" b="9525"/>
+            <wp:docPr id="2063135511" name="Picture 1"/>
+            <wp:cNvGraphicFramePr>
+              <a:graphicFrameLocks xmlns:a="http://schemas.openxmlformats.org/drawingml/2006/main" noChangeAspect="1"/>
+            </wp:cNvGraphicFramePr>
+            <a:graphic xmlns:a="http://schemas.openxmlformats.org/drawingml/2006/main">
+              <a:graphicData uri="http://schemas.openxmlformats.org/drawingml/2006/picture">
+                <pic:pic xmlns:pic="http://schemas.openxmlformats.org/drawingml/2006/picture">
+                  <pic:nvPicPr>
+                    <pic:cNvPr id="2063135511" name=""/>
+                    <pic:cNvPicPr/>
+                  </pic:nvPicPr>
+                  <pic:blipFill>
+                    <a:blip r:embed="rId24"/>
+                    <a:stretch>
+                      <a:fillRect/>
+                    </a:stretch>
+                  </pic:blipFill>
+                  <pic:spPr>
+                    <a:xfrm>
+                      <a:off x="0" y="0"/>
+                      <a:ext cx="5971540" cy="3209925"/>
+                    </a:xfrm>
+                    <a:prstGeom prst="rect">
+                      <a:avLst/>
+                    </a:prstGeom>
+                  </pic:spPr>
+                </pic:pic>
+              </a:graphicData>
+            </a:graphic>
+          </wp:inline>
+        </w:drawing>
+      </w:r>
+    </w:p>
+    <w:p>
+      <w:pPr>
+        <w:rPr>
+          <w:rFonts w:ascii="Times New Roman" w:hAnsi="Times New Roman" w:cs="Times New Roman"/>
+          <w:b/>
+          <w:bCs/>
+          <w:sz w:val="26"/>
+          <w:szCs w:val="26"/>
+        </w:rPr>
+      </w:pPr>
+      <w:r>
+        <w:rPr>
+          <w:rFonts w:ascii="Times New Roman" w:hAnsi="Times New Roman" w:cs="Times New Roman"/>
+          <w:b/>
+          <w:bCs/>
+          <w:sz w:val="26"/>
+          <w:szCs w:val="26"/>
+        </w:rPr>
+        <w:lastRenderedPageBreak/>
+        <w:drawing>
+          <wp:inline distT="0" distB="0" distL="0" distR="0" wp14:anchorId="2471DE5A" wp14:editId="3F6BEA41">
+            <wp:extent cx="5511165" cy="8439785"/>
+            <wp:effectExtent l="0" t="0" r="0" b="0"/>
+            <wp:docPr id="444404486" name="Picture 1"/>
+            <wp:cNvGraphicFramePr>
+              <a:graphicFrameLocks xmlns:a="http://schemas.openxmlformats.org/drawingml/2006/main" noChangeAspect="1"/>
+            </wp:cNvGraphicFramePr>
+            <a:graphic xmlns:a="http://schemas.openxmlformats.org/drawingml/2006/main">
+              <a:graphicData uri="http://schemas.openxmlformats.org/drawingml/2006/picture">
+                <pic:pic xmlns:pic="http://schemas.openxmlformats.org/drawingml/2006/picture">
+                  <pic:nvPicPr>
+                    <pic:cNvPr id="444404486" name=""/>
+                    <pic:cNvPicPr/>
+                  </pic:nvPicPr>
+                  <pic:blipFill>
+                    <a:blip r:embed="rId25"/>
+                    <a:stretch>
+                      <a:fillRect/>
+                    </a:stretch>
+                  </pic:blipFill>
+                  <pic:spPr>
+                    <a:xfrm>
+                      <a:off x="0" y="0"/>
+                      <a:ext cx="5511165" cy="8439785"/>
+                    </a:xfrm>
+                    <a:prstGeom prst="rect">
+                      <a:avLst/>
+                    </a:prstGeom>
+                  </pic:spPr>
+                </pic:pic>
+              </a:graphicData>
+            </a:graphic>
+          </wp:inline>
+        </w:drawing>
+      </w:r>
+    </w:p>
+    <w:p>
+      <w:pPr>
+        <w:rPr>
+          <w:rFonts w:ascii="Times New Roman" w:hAnsi="Times New Roman" w:cs="Times New Roman"/>
+          <w:sz w:val="26"/>
+          <w:szCs w:val="26"/>
+        </w:rPr>
+      </w:pPr>
+      <w:r>
+        <w:rPr>
+          <w:rFonts w:ascii="Times New Roman" w:hAnsi="Times New Roman" w:cs="Times New Roman"/>
+          <w:sz w:val="26"/>
+          <w:szCs w:val="26"/>
+        </w:rPr>
+        <w:lastRenderedPageBreak/>
+        <w:t>Đăng nhập với admin:</w:t>
+      </w:r>
+    </w:p>
+    <w:p>
+      <w:pPr>
+        <w:rPr>
+          <w:rFonts w:ascii="Times New Roman" w:hAnsi="Times New Roman" w:cs="Times New Roman"/>
+          <w:b/>
+          <w:bCs/>
+          <w:sz w:val="26"/>
+          <w:szCs w:val="26"/>
+        </w:rPr>
+      </w:pPr>
+      <w:r>
+        <w:rPr>
+          <w:rFonts w:ascii="Times New Roman" w:hAnsi="Times New Roman" w:cs="Times New Roman"/>
+          <w:b/>
+          <w:bCs/>
+          <w:sz w:val="26"/>
+          <w:szCs w:val="26"/>
+        </w:rPr>
+        <w:drawing>
+          <wp:inline distT="0" distB="0" distL="0" distR="0" wp14:anchorId="089B6581" wp14:editId="2CFF3F40">
+            <wp:extent cx="5971540" cy="1933575"/>
+            <wp:effectExtent l="0" t="0" r="0" b="9525"/>
+            <wp:docPr id="392540480" name="Picture 1"/>
+            <wp:cNvGraphicFramePr>
+              <a:graphicFrameLocks xmlns:a="http://schemas.openxmlformats.org/drawingml/2006/main" noChangeAspect="1"/>
+            </wp:cNvGraphicFramePr>
+            <a:graphic xmlns:a="http://schemas.openxmlformats.org/drawingml/2006/main">
+              <a:graphicData uri="http://schemas.openxmlformats.org/drawingml/2006/picture">
+                <pic:pic xmlns:pic="http://schemas.openxmlformats.org/drawingml/2006/picture">
+                  <pic:nvPicPr>
+                    <pic:cNvPr id="392540480" name=""/>
+                    <pic:cNvPicPr/>
+                  </pic:nvPicPr>
+                  <pic:blipFill>
+                    <a:blip r:embed="rId26"/>
+                    <a:stretch>
+                      <a:fillRect/>
+                    </a:stretch>
+                  </pic:blipFill>
+                  <pic:spPr>
+                    <a:xfrm>
+                      <a:off x="0" y="0"/>
+                      <a:ext cx="5971540" cy="1933575"/>
+                    </a:xfrm>
+                    <a:prstGeom prst="rect">
+                      <a:avLst/>
+                    </a:prstGeom>
+                  </pic:spPr>
+                </pic:pic>
+              </a:graphicData>
+            </a:graphic>
+          </wp:inline>
+        </w:drawing>
+      </w:r>
+    </w:p>
+    <w:p>
+      <w:pPr>
+        <w:rPr>
+          <w:rFonts w:ascii="Times New Roman" w:hAnsi="Times New Roman" w:cs="Times New Roman"/>
+          <w:sz w:val="26"/>
+          <w:szCs w:val="26"/>
+        </w:rPr>
+      </w:pPr>
+      <w:r>
+        <w:rPr>
+          <w:rFonts w:ascii="Times New Roman" w:hAnsi="Times New Roman" w:cs="Times New Roman"/>
+          <w:sz w:val="26"/>
+          <w:szCs w:val="26"/>
+        </w:rPr>
+        <w:t>Test admin endpoint:</w:t>
+      </w:r>
+    </w:p>
+    <w:p>
+      <w:pPr>
+        <w:rPr>
+          <w:rFonts w:ascii="Times New Roman" w:hAnsi="Times New Roman" w:cs="Times New Roman"/>
+          <w:b/>
+          <w:bCs/>
+          <w:sz w:val="26"/>
+          <w:szCs w:val="26"/>
+        </w:rPr>
+      </w:pPr>
+      <w:r>
+        <w:rPr>
+          <w:rFonts w:ascii="Times New Roman" w:hAnsi="Times New Roman" w:cs="Times New Roman"/>
+          <w:b/>
+          <w:bCs/>
+          <w:sz w:val="26"/>
+          <w:szCs w:val="26"/>
+        </w:rPr>
+        <w:drawing>
+          <wp:inline distT="0" distB="0" distL="0" distR="0" wp14:anchorId="01617B77" wp14:editId="6919BAFB">
+            <wp:extent cx="5971540" cy="1495425"/>
+            <wp:effectExtent l="0" t="0" r="0" b="9525"/>
+            <wp:docPr id="1475280460" name="Picture 1"/>
+            <wp:cNvGraphicFramePr>
+              <a:graphicFrameLocks xmlns:a="http://schemas.openxmlformats.org/drawingml/2006/main" noChangeAspect="1"/>
+            </wp:cNvGraphicFramePr>
+            <a:graphic xmlns:a="http://schemas.openxmlformats.org/drawingml/2006/main">
+              <a:graphicData uri="http://schemas.openxmlformats.org/drawingml/2006/picture">
+                <pic:pic xmlns:pic="http://schemas.openxmlformats.org/drawingml/2006/picture">
+                  <pic:nvPicPr>
+                    <pic:cNvPr id="1475280460" name=""/>
+                    <pic:cNvPicPr/>
+                  </pic:nvPicPr>
+                  <pic:blipFill>
+                    <a:blip r:embed="rId27"/>
+                    <a:stretch>
+                      <a:fillRect/>
+                    </a:stretch>
+                  </pic:blipFill>
+                  <pic:spPr>
+                    <a:xfrm>
+                      <a:off x="0" y="0"/>
+                      <a:ext cx="5971540" cy="1495425"/>
+                    </a:xfrm>
+                    <a:prstGeom prst="rect">
+                      <a:avLst/>
+                    </a:prstGeom>
+                  </pic:spPr>
+                </pic:pic>
+              </a:graphicData>
+            </a:graphic>
+          </wp:inline>
+        </w:drawing>
+      </w:r>
+    </w:p>
     <w:sectPr>
       <w:pgSz w:w="12240" w:h="15840" w:code="1"/>
       <w:pgMar w:top="1411" w:right="851" w:bottom="1138" w:left="1985" w:header="720" w:footer="720" w:gutter="0"/>
@@ -1409,6 +1874,131 @@
     </w:sectPr>
   </w:body>
 </w:document>
+</file>
+
+<file path=word/numbering.xml><?xml version="1.0" encoding="utf-8"?>
+<w:numbering xmlns:wpc="http://schemas.microsoft.com/office/word/2010/wordprocessingCanvas" xmlns:cx="http://schemas.microsoft.com/office/drawing/2014/chartex" xmlns:cx1="http://schemas.microsoft.com/office/drawing/2015/9/8/chartex" xmlns:cx2="http://schemas.microsoft.com/office/drawing/2015/10/21/chartex" xmlns:cx3="http://schemas.microsoft.com/office/drawing/2016/5/9/chartex" xmlns:cx4="http://schemas.microsoft.com/office/drawing/2016/5/10/chartex" xmlns:cx5="http://schemas.microsoft.com/office/drawing/2016/5/11/chartex" xmlns:cx6="http://schemas.microsoft.com/office/drawing/2016/5/12/chartex" xmlns:cx7="http://schemas.microsoft.com/office/drawing/2016/5/13/chartex" xmlns:cx8="http://schemas.microsoft.com/office/drawing/2016/5/14/chartex" xmlns:mc="http://schemas.openxmlformats.org/markup-compatibility/2006" xmlns:aink="http://schemas.microsoft.com/office/drawing/2016/ink" xmlns:am3d="http://schemas.microsoft.com/office/drawing/2017/model3d" xmlns:o="urn:schemas-microsoft-com:office:office" xmlns:oel="http://schemas.microsoft.com/office/2019/extlst" xmlns:r="http://schemas.openxmlformats.org/officeDocument/2006/relationships" xmlns:m="http://schemas.openxmlformats.org/officeDocument/2006/math" xmlns:v="urn:schemas-microsoft-com:vml" xmlns:wp14="http://schemas.microsoft.com/office/word/2010/wordprocessingDrawing" xmlns:wp="http://schemas.openxmlformats.org/drawingml/2006/wordprocessingDrawing" xmlns:w10="urn:schemas-microsoft-com:office:word" xmlns:w="http://schemas.openxmlformats.org/wordprocessingml/2006/main" xmlns:w14="http://schemas.microsoft.com/office/word/2010/wordml" xmlns:w15="http://schemas.microsoft.com/office/word/2012/wordml" xmlns:w16cex="http://schemas.microsoft.com/office/word/2018/wordml/cex" xmlns:w16cid="http://schemas.microsoft.com/office/word/2016/wordml/cid" xmlns:w16="http://schemas.microsoft.com/office/word/2018/wordml" xmlns:w16du="http://schemas.microsoft.com/office/word/2023/wordml/word16du" xmlns:w16sdtdh="http://schemas.microsoft.com/office/word/2020/wordml/sdtdatahash" xmlns:w16sdtfl="http://schemas.microsoft.com/office/word/2024/wordml/sdtformatlock" xmlns:w16se="http://schemas.microsoft.com/office/word/2015/wordml/symex" xmlns:wpg="http://schemas.microsoft.com/office/word/2010/wordprocessingGroup" xmlns:wpi="http://schemas.microsoft.com/office/word/2010/wordprocessingInk" xmlns:wne="http://schemas.microsoft.com/office/word/2006/wordml" xmlns:wps="http://schemas.microsoft.com/office/word/2010/wordprocessingShape" mc:Ignorable="w14 w15 w16se w16cid w16 w16cex w16sdtdh w16sdtfl w16du wp14">
+  <w:abstractNum w:abstractNumId="0" w15:restartNumberingAfterBreak="0">
+    <w:nsid w:val="67D63C01"/>
+    <w:multiLevelType w:val="multilevel"/>
+    <w:tmpl w:val="DD22F69E"/>
+    <w:lvl w:ilvl="0">
+      <w:start w:val="1"/>
+      <w:numFmt w:val="upperRoman"/>
+      <w:pStyle w:val="Heading1"/>
+      <w:suff w:val="space"/>
+      <w:lvlText w:val="%1."/>
+      <w:lvlJc w:val="left"/>
+      <w:pPr>
+        <w:ind w:left="360" w:hanging="360"/>
+      </w:pPr>
+      <w:rPr>
+        <w:rFonts w:hint="default"/>
+        <w:b/>
+        <w:i w:val="0"/>
+      </w:rPr>
+    </w:lvl>
+    <w:lvl w:ilvl="1">
+      <w:start w:val="1"/>
+      <w:numFmt w:val="lowerLetter"/>
+      <w:lvlText w:val="%2)"/>
+      <w:lvlJc w:val="left"/>
+      <w:pPr>
+        <w:ind w:left="720" w:hanging="360"/>
+      </w:pPr>
+      <w:rPr>
+        <w:rFonts w:hint="default"/>
+      </w:rPr>
+    </w:lvl>
+    <w:lvl w:ilvl="2">
+      <w:start w:val="1"/>
+      <w:numFmt w:val="lowerRoman"/>
+      <w:lvlText w:val="%3)"/>
+      <w:lvlJc w:val="left"/>
+      <w:pPr>
+        <w:ind w:left="1080" w:hanging="360"/>
+      </w:pPr>
+      <w:rPr>
+        <w:rFonts w:hint="default"/>
+      </w:rPr>
+    </w:lvl>
+    <w:lvl w:ilvl="3">
+      <w:start w:val="1"/>
+      <w:numFmt w:val="decimal"/>
+      <w:lvlText w:val="(%4)"/>
+      <w:lvlJc w:val="left"/>
+      <w:pPr>
+        <w:ind w:left="1440" w:hanging="360"/>
+      </w:pPr>
+      <w:rPr>
+        <w:rFonts w:hint="default"/>
+      </w:rPr>
+    </w:lvl>
+    <w:lvl w:ilvl="4">
+      <w:start w:val="1"/>
+      <w:numFmt w:val="lowerLetter"/>
+      <w:lvlText w:val="(%5)"/>
+      <w:lvlJc w:val="left"/>
+      <w:pPr>
+        <w:ind w:left="1800" w:hanging="360"/>
+      </w:pPr>
+      <w:rPr>
+        <w:rFonts w:hint="default"/>
+      </w:rPr>
+    </w:lvl>
+    <w:lvl w:ilvl="5">
+      <w:start w:val="1"/>
+      <w:numFmt w:val="lowerRoman"/>
+      <w:lvlText w:val="(%6)"/>
+      <w:lvlJc w:val="left"/>
+      <w:pPr>
+        <w:ind w:left="2160" w:hanging="360"/>
+      </w:pPr>
+      <w:rPr>
+        <w:rFonts w:hint="default"/>
+      </w:rPr>
+    </w:lvl>
+    <w:lvl w:ilvl="6">
+      <w:start w:val="1"/>
+      <w:numFmt w:val="decimal"/>
+      <w:lvlText w:val="%7."/>
+      <w:lvlJc w:val="left"/>
+      <w:pPr>
+        <w:ind w:left="2520" w:hanging="360"/>
+      </w:pPr>
+      <w:rPr>
+        <w:rFonts w:hint="default"/>
+      </w:rPr>
+    </w:lvl>
+    <w:lvl w:ilvl="7">
+      <w:start w:val="1"/>
+      <w:numFmt w:val="lowerLetter"/>
+      <w:lvlText w:val="%8."/>
+      <w:lvlJc w:val="left"/>
+      <w:pPr>
+        <w:ind w:left="2880" w:hanging="360"/>
+      </w:pPr>
+      <w:rPr>
+        <w:rFonts w:hint="default"/>
+      </w:rPr>
+    </w:lvl>
+    <w:lvl w:ilvl="8">
+      <w:start w:val="1"/>
+      <w:numFmt w:val="lowerRoman"/>
+      <w:lvlText w:val="%9."/>
+      <w:lvlJc w:val="left"/>
+      <w:pPr>
+        <w:ind w:left="3240" w:hanging="360"/>
+      </w:pPr>
+      <w:rPr>
+        <w:rFonts w:hint="default"/>
+      </w:rPr>
+    </w:lvl>
+  </w:abstractNum>
+  <w:num w:numId="1" w16cid:durableId="607660817">
+    <w:abstractNumId w:val="0"/>
+  </w:num>
+</w:numbering>
 </file>
 
 <file path=word/styles.xml><?xml version="1.0" encoding="utf-8"?>
@@ -1819,17 +2409,21 @@
     <w:link w:val="Heading1Char"/>
     <w:uiPriority w:val="9"/>
     <w:qFormat/>
-    <w:rsid w:val="0044647F"/>
+    <w:rsid w:val="00C92DA8"/>
     <w:pPr>
       <w:keepNext/>
       <w:keepLines/>
+      <w:numPr>
+        <w:numId w:val="1"/>
+      </w:numPr>
       <w:spacing w:before="360" w:after="80"/>
       <w:outlineLvl w:val="0"/>
     </w:pPr>
     <w:rPr>
-      <w:rFonts w:asciiTheme="majorHAnsi" w:eastAsiaTheme="majorEastAsia" w:hAnsiTheme="majorHAnsi" w:cstheme="majorBidi"/>
-      <w:color w:val="0F4761" w:themeColor="accent1" w:themeShade="BF"/>
-      <w:sz w:val="40"/>
+      <w:rFonts w:ascii="Times New Roman" w:eastAsiaTheme="majorEastAsia" w:hAnsi="Times New Roman" w:cstheme="majorBidi"/>
+      <w:b/>
+      <w:color w:val="000000" w:themeColor="text1"/>
+      <w:sz w:val="28"/>
       <w:szCs w:val="40"/>
     </w:rPr>
   </w:style>
@@ -2042,11 +2636,12 @@
     <w:basedOn w:val="DefaultParagraphFont"/>
     <w:link w:val="Heading1"/>
     <w:uiPriority w:val="9"/>
-    <w:rsid w:val="0044647F"/>
+    <w:rsid w:val="00C92DA8"/>
     <w:rPr>
-      <w:rFonts w:asciiTheme="majorHAnsi" w:eastAsiaTheme="majorEastAsia" w:hAnsiTheme="majorHAnsi" w:cstheme="majorBidi"/>
-      <w:color w:val="0F4761" w:themeColor="accent1" w:themeShade="BF"/>
-      <w:sz w:val="40"/>
+      <w:rFonts w:ascii="Times New Roman" w:eastAsiaTheme="majorEastAsia" w:hAnsi="Times New Roman" w:cstheme="majorBidi"/>
+      <w:b/>
+      <w:color w:val="000000" w:themeColor="text1"/>
+      <w:sz w:val="28"/>
       <w:szCs w:val="40"/>
     </w:rPr>
   </w:style>
@@ -2325,6 +2920,29 @@
       <w:smallCaps/>
       <w:color w:val="0F4761" w:themeColor="accent1" w:themeShade="BF"/>
       <w:spacing w:val="5"/>
+    </w:rPr>
+  </w:style>
+  <w:style w:type="character" w:styleId="Hyperlink">
+    <w:name w:val="Hyperlink"/>
+    <w:basedOn w:val="DefaultParagraphFont"/>
+    <w:uiPriority w:val="99"/>
+    <w:unhideWhenUsed/>
+    <w:rsid w:val="00166068"/>
+    <w:rPr>
+      <w:color w:val="467886" w:themeColor="hyperlink"/>
+      <w:u w:val="single"/>
+    </w:rPr>
+  </w:style>
+  <w:style w:type="character" w:styleId="UnresolvedMention">
+    <w:name w:val="Unresolved Mention"/>
+    <w:basedOn w:val="DefaultParagraphFont"/>
+    <w:uiPriority w:val="99"/>
+    <w:semiHidden/>
+    <w:unhideWhenUsed/>
+    <w:rsid w:val="00166068"/>
+    <w:rPr>
+      <w:color w:val="605E5C"/>
+      <w:shd w:val="clear" w:color="auto" w:fill="E1DFDD"/>
     </w:rPr>
   </w:style>
 </w:styles>

</xml_diff>